<commit_message>
adjust example D96A DESADV in appendix
</commit_message>
<xml_diff>
--- a/Customer/EDIFACT/D96A/COMPETEC_EDIFACT_D96A_DESADV_Customer_v1.2.docx
+++ b/Customer/EDIFACT/D96A/COMPETEC_EDIFACT_D96A_DESADV_Customer_v1.2.docx
@@ -16263,32 +16263,15 @@
               </w:rPr>
               <w:t>A segment specifying markings and/or labels used on individual physical units (packages) described in the </w:t>
             </w:r>
-            <w:r>
-              <w:fldChar w:fldCharType="begin"/>
-            </w:r>
-            <w:r>
-              <w:rPr>
-                <w:lang w:val="fr-CH"/>
-              </w:rPr>
-              <w:instrText>HYPERLINK "https://www.stylusstudio.com/edifact/d96a/PAC_.htm"</w:instrText>
-            </w:r>
-            <w:r>
-              <w:fldChar w:fldCharType="separate"/>
-            </w:r>
-            <w:r>
-              <w:rPr>
-                <w:rStyle w:val="Hyperlink"/>
-                <w:lang w:val="fr-CH"/>
-              </w:rPr>
-              <w:t>PAC</w:t>
-            </w:r>
-            <w:r>
-              <w:rPr>
-                <w:rStyle w:val="Hyperlink"/>
-                <w:lang w:val="fr-CH"/>
-              </w:rPr>
-              <w:fldChar w:fldCharType="end"/>
-            </w:r>
+            <w:hyperlink r:id="rId9" w:history="1">
+              <w:r>
+                <w:rPr>
+                  <w:rStyle w:val="Hyperlink"/>
+                  <w:lang w:val="fr-CH"/>
+                </w:rPr>
+                <w:t>PAC</w:t>
+              </w:r>
+            </w:hyperlink>
             <w:r>
               <w:rPr>
                 <w:lang w:val="fr-CH"/>
@@ -20040,13 +20023,8 @@
             <w:r>
               <w:t xml:space="preserve">1 = </w:t>
             </w:r>
-            <w:proofErr w:type="gramStart"/>
-            <w:r>
-              <w:t>Additional</w:t>
-            </w:r>
-            <w:proofErr w:type="gramEnd"/>
-            <w:r>
-              <w:t xml:space="preserve"> identification</w:t>
+            <w:r>
+              <w:t>Additional identification</w:t>
             </w:r>
           </w:p>
         </w:tc>
@@ -20277,14 +20255,12 @@
             <w:noWrap/>
           </w:tcPr>
           <w:p>
-            <w:proofErr w:type="gramStart"/>
             <w:r>
               <w:t>:</w:t>
             </w:r>
             <w:r>
               <w:t>BP</w:t>
             </w:r>
-            <w:proofErr w:type="gramEnd"/>
           </w:p>
         </w:tc>
         <w:tc>
@@ -20313,7 +20289,6 @@
               </w:rPr>
               <w:t xml:space="preserve">Supported </w:t>
             </w:r>
-            <w:proofErr w:type="gramStart"/>
             <w:r>
               <w:rPr>
                 <w:b/>
@@ -20334,7 +20309,6 @@
               </w:rPr>
               <w:t>:</w:t>
             </w:r>
-            <w:proofErr w:type="gramEnd"/>
           </w:p>
           <w:p>
             <w:pPr>
@@ -20898,7 +20872,6 @@
           <w:lang w:val="fr-CH"/>
         </w:rPr>
       </w:pPr>
-      <w:proofErr w:type="gramStart"/>
       <w:r>
         <w:rPr>
           <w:b/>
@@ -20906,38 +20879,6 @@
           <w:lang w:val="fr-CH"/>
         </w:rPr>
         <w:t>Example:</w:t>
-      </w:r>
-      <w:proofErr w:type="gramEnd"/>
-    </w:p>
-    <w:p>
-      <w:pPr>
-        <w:rPr>
-          <w:rFonts w:ascii="Consolas" w:hAnsi="Consolas"/>
-          <w:lang w:val="fr-CH"/>
-        </w:rPr>
-      </w:pPr>
-      <w:r>
-        <w:rPr>
-          <w:rFonts w:ascii="Consolas" w:hAnsi="Consolas"/>
-          <w:lang w:val="fr-CH"/>
-        </w:rPr>
-        <w:t>PIA+1+</w:t>
-      </w:r>
-      <w:proofErr w:type="gramStart"/>
-      <w:r>
-        <w:rPr>
-          <w:rFonts w:ascii="Consolas" w:hAnsi="Consolas"/>
-          <w:lang w:val="fr-CH"/>
-        </w:rPr>
-        <w:t>18906117:BP</w:t>
-      </w:r>
-      <w:proofErr w:type="gramEnd"/>
-      <w:r>
-        <w:rPr>
-          <w:rFonts w:ascii="Consolas" w:hAnsi="Consolas"/>
-          <w:lang w:val="fr-CH"/>
-        </w:rPr>
-        <w:t>'</w:t>
       </w:r>
     </w:p>
     <w:p>
@@ -20952,23 +20893,22 @@
           <w:rFonts w:ascii="Consolas" w:hAnsi="Consolas"/>
           <w:lang w:val="fr-CH"/>
         </w:rPr>
-        <w:t>PIA+1+</w:t>
+        <w:t>PIA+1+18906117:BP'</w:t>
       </w:r>
-      <w:proofErr w:type="gramStart"/>
-      <w:r>
+    </w:p>
+    <w:p>
+      <w:pPr>
         <w:rPr>
           <w:rFonts w:ascii="Consolas" w:hAnsi="Consolas"/>
           <w:lang w:val="fr-CH"/>
         </w:rPr>
-        <w:t>1451693:</w:t>
-      </w:r>
-      <w:proofErr w:type="gramEnd"/>
+      </w:pPr>
       <w:r>
         <w:rPr>
           <w:rFonts w:ascii="Consolas" w:hAnsi="Consolas"/>
           <w:lang w:val="fr-CH"/>
         </w:rPr>
-        <w:t>SA'</w:t>
+        <w:t>PIA+1+1451693:SA'</w:t>
       </w:r>
     </w:p>
     <w:p>
@@ -21333,7 +21273,6 @@
               </w:rPr>
               <w:t xml:space="preserve">Supported </w:t>
             </w:r>
-            <w:proofErr w:type="gramStart"/>
             <w:r>
               <w:rPr>
                 <w:b/>
@@ -21354,7 +21293,6 @@
               </w:rPr>
               <w:t>:</w:t>
             </w:r>
-            <w:proofErr w:type="gramEnd"/>
           </w:p>
           <w:p>
             <w:pPr>
@@ -21716,11 +21654,9 @@
             <w:noWrap/>
           </w:tcPr>
           <w:p>
-            <w:proofErr w:type="gramStart"/>
             <w:r>
               <w:t>:Buttergipfel</w:t>
             </w:r>
-            <w:proofErr w:type="gramEnd"/>
           </w:p>
         </w:tc>
         <w:tc>
@@ -21793,14 +21729,12 @@
             <w:noWrap/>
           </w:tcPr>
           <w:p>
-            <w:proofErr w:type="gramStart"/>
             <w:r>
               <w:t>:</w:t>
             </w:r>
             <w:r>
               <w:t>ExtraKnusprig</w:t>
             </w:r>
-            <w:proofErr w:type="gramEnd"/>
           </w:p>
         </w:tc>
         <w:tc>
@@ -21818,21 +21752,7 @@
               <w:rPr>
                 <w:lang w:val="fr-CH"/>
               </w:rPr>
-              <w:t xml:space="preserve">Second 35 </w:t>
-            </w:r>
-            <w:proofErr w:type="gramStart"/>
-            <w:r>
-              <w:rPr>
-                <w:lang w:val="fr-CH"/>
-              </w:rPr>
-              <w:t>description</w:t>
-            </w:r>
-            <w:proofErr w:type="gramEnd"/>
-            <w:r>
-              <w:rPr>
-                <w:lang w:val="fr-CH"/>
-              </w:rPr>
-              <w:t xml:space="preserve"> chars (</w:t>
+              <w:t>Second 35 description chars (</w:t>
             </w:r>
             <w:r>
               <w:rPr>
@@ -22001,17 +21921,8 @@
           <w:rFonts w:ascii="Consolas" w:hAnsi="Consolas"/>
           <w:lang w:val="fr-CH"/>
         </w:rPr>
-        <w:t>IMD+A+</w:t>
+        <w:t>IMD+A++:::</w:t>
       </w:r>
-      <w:proofErr w:type="gramStart"/>
-      <w:r>
-        <w:rPr>
-          <w:rFonts w:ascii="Consolas" w:hAnsi="Consolas"/>
-          <w:lang w:val="fr-CH"/>
-        </w:rPr>
-        <w:t>+:::</w:t>
-      </w:r>
-      <w:proofErr w:type="gramEnd"/>
       <w:r>
         <w:rPr>
           <w:rFonts w:ascii="Consolas" w:hAnsi="Consolas"/>
@@ -22468,7 +22379,6 @@
               </w:rPr>
               <w:t xml:space="preserve">Supported </w:t>
             </w:r>
-            <w:proofErr w:type="gramStart"/>
             <w:r>
               <w:rPr>
                 <w:b/>
@@ -22489,7 +22399,6 @@
               </w:rPr>
               <w:t>:</w:t>
             </w:r>
-            <w:proofErr w:type="gramEnd"/>
           </w:p>
           <w:p>
             <w:pPr>
@@ -22689,11 +22598,9 @@
             <w:hideMark/>
           </w:tcPr>
           <w:p>
-            <w:proofErr w:type="gramStart"/>
             <w:r>
               <w:t>:PCE</w:t>
             </w:r>
-            <w:proofErr w:type="gramEnd"/>
           </w:p>
         </w:tc>
         <w:tc>
@@ -22723,7 +22630,6 @@
               </w:rPr>
               <w:t xml:space="preserve">Supported </w:t>
             </w:r>
-            <w:proofErr w:type="gramStart"/>
             <w:r>
               <w:rPr>
                 <w:b/>
@@ -22744,7 +22650,6 @@
               </w:rPr>
               <w:t>:</w:t>
             </w:r>
-            <w:proofErr w:type="gramEnd"/>
           </w:p>
           <w:p>
             <w:pPr>
@@ -22795,7 +22700,6 @@
         </w:rPr>
         <w:t>QTY+</w:t>
       </w:r>
-      <w:proofErr w:type="gramStart"/>
       <w:r>
         <w:rPr>
           <w:rFonts w:ascii="Consolas" w:hAnsi="Consolas"/>
@@ -22810,7 +22714,6 @@
         </w:rPr>
         <w:t>:</w:t>
       </w:r>
-      <w:proofErr w:type="gramEnd"/>
       <w:r>
         <w:rPr>
           <w:rFonts w:ascii="Consolas" w:hAnsi="Consolas"/>
@@ -23204,7 +23107,6 @@
               </w:rPr>
               <w:t xml:space="preserve">Supported </w:t>
             </w:r>
-            <w:proofErr w:type="gramStart"/>
             <w:r>
               <w:rPr>
                 <w:b/>
@@ -23225,7 +23127,6 @@
               </w:rPr>
               <w:t>:</w:t>
             </w:r>
-            <w:proofErr w:type="gramEnd"/>
           </w:p>
           <w:p>
             <w:r>
@@ -23479,7 +23380,6 @@
               </w:rPr>
               <w:t xml:space="preserve">Supported </w:t>
             </w:r>
-            <w:proofErr w:type="gramStart"/>
             <w:r>
               <w:rPr>
                 <w:b/>
@@ -23500,7 +23400,6 @@
               </w:rPr>
               <w:t>:</w:t>
             </w:r>
-            <w:proofErr w:type="gramEnd"/>
           </w:p>
           <w:p>
             <w:pPr>
@@ -23531,7 +23430,6 @@
           <w:lang w:val="fr-CH"/>
         </w:rPr>
       </w:pPr>
-      <w:proofErr w:type="gramStart"/>
       <w:r>
         <w:rPr>
           <w:b/>
@@ -23545,38 +23443,6 @@
           <w:lang w:val="fr-CH"/>
         </w:rPr>
         <w:t>:</w:t>
-      </w:r>
-      <w:proofErr w:type="gramEnd"/>
-    </w:p>
-    <w:p>
-      <w:pPr>
-        <w:rPr>
-          <w:rFonts w:ascii="Consolas" w:hAnsi="Consolas"/>
-          <w:lang w:val="fr-CH"/>
-        </w:rPr>
-      </w:pPr>
-      <w:r>
-        <w:rPr>
-          <w:rFonts w:ascii="Consolas" w:hAnsi="Consolas"/>
-          <w:lang w:val="fr-CH"/>
-        </w:rPr>
-        <w:t>GIR+1+GPKBD1102A</w:t>
-      </w:r>
-      <w:proofErr w:type="gramStart"/>
-      <w:r>
-        <w:rPr>
-          <w:rFonts w:ascii="Consolas" w:hAnsi="Consolas"/>
-          <w:lang w:val="fr-CH"/>
-        </w:rPr>
-        <w:t>123456:</w:t>
-      </w:r>
-      <w:proofErr w:type="gramEnd"/>
-      <w:r>
-        <w:rPr>
-          <w:rFonts w:ascii="Consolas" w:hAnsi="Consolas"/>
-          <w:lang w:val="fr-CH"/>
-        </w:rPr>
-        <w:t>BN'</w:t>
       </w:r>
     </w:p>
     <w:p>
@@ -23591,23 +23457,22 @@
           <w:rFonts w:ascii="Consolas" w:hAnsi="Consolas"/>
           <w:lang w:val="fr-CH"/>
         </w:rPr>
-        <w:t>GIR+1+GPKBD1102A</w:t>
+        <w:t>GIR+1+GPKBD1102A123456:BN'</w:t>
       </w:r>
-      <w:proofErr w:type="gramStart"/>
-      <w:r>
+    </w:p>
+    <w:p>
+      <w:pPr>
         <w:rPr>
           <w:rFonts w:ascii="Consolas" w:hAnsi="Consolas"/>
           <w:lang w:val="fr-CH"/>
         </w:rPr>
-        <w:t>678910:</w:t>
-      </w:r>
-      <w:proofErr w:type="gramEnd"/>
+      </w:pPr>
       <w:r>
         <w:rPr>
           <w:rFonts w:ascii="Consolas" w:hAnsi="Consolas"/>
           <w:lang w:val="fr-CH"/>
         </w:rPr>
-        <w:t>BN'</w:t>
+        <w:t>GIR+1+GPKBD1102A678910:BN'</w:t>
       </w:r>
     </w:p>
     <w:p>
@@ -24023,7 +23888,6 @@
               </w:rPr>
               <w:t xml:space="preserve">Supported </w:t>
             </w:r>
-            <w:proofErr w:type="gramStart"/>
             <w:r>
               <w:rPr>
                 <w:b/>
@@ -24044,7 +23908,6 @@
               </w:rPr>
               <w:t>:</w:t>
             </w:r>
-            <w:proofErr w:type="gramEnd"/>
           </w:p>
           <w:p>
             <w:pPr>
@@ -24265,7 +24128,6 @@
               </w:rPr>
               <w:t xml:space="preserve">Supported </w:t>
             </w:r>
-            <w:proofErr w:type="gramStart"/>
             <w:r>
               <w:rPr>
                 <w:b/>
@@ -24286,7 +24148,6 @@
               </w:rPr>
               <w:t>:</w:t>
             </w:r>
-            <w:proofErr w:type="gramEnd"/>
           </w:p>
           <w:p>
             <w:pPr>
@@ -24335,23 +24196,7 @@
           <w:rFonts w:ascii="Consolas" w:hAnsi="Consolas"/>
           <w:lang w:val="fr-CH"/>
         </w:rPr>
-        <w:t>DTM+</w:t>
-      </w:r>
-      <w:proofErr w:type="gramStart"/>
-      <w:r>
-        <w:rPr>
-          <w:rFonts w:ascii="Consolas" w:hAnsi="Consolas"/>
-          <w:lang w:val="fr-CH"/>
-        </w:rPr>
-        <w:t>143:</w:t>
-      </w:r>
-      <w:proofErr w:type="gramEnd"/>
-      <w:r>
-        <w:rPr>
-          <w:rFonts w:ascii="Consolas" w:hAnsi="Consolas"/>
-          <w:lang w:val="fr-CH"/>
-        </w:rPr>
-        <w:t>20210520:102'</w:t>
+        <w:t>DTM+143:20210520:102'</w:t>
       </w:r>
     </w:p>
     <w:p>
@@ -24366,23 +24211,7 @@
           <w:rFonts w:ascii="Consolas" w:hAnsi="Consolas"/>
           <w:lang w:val="fr-CH"/>
         </w:rPr>
-        <w:t>DTM+</w:t>
-      </w:r>
-      <w:proofErr w:type="gramStart"/>
-      <w:r>
-        <w:rPr>
-          <w:rFonts w:ascii="Consolas" w:hAnsi="Consolas"/>
-          <w:lang w:val="fr-CH"/>
-        </w:rPr>
-        <w:t>17:</w:t>
-      </w:r>
-      <w:proofErr w:type="gramEnd"/>
-      <w:r>
-        <w:rPr>
-          <w:rFonts w:ascii="Consolas" w:hAnsi="Consolas"/>
-          <w:lang w:val="fr-CH"/>
-        </w:rPr>
-        <w:t>20210521:102'</w:t>
+        <w:t>DTM+17:20210521:102'</w:t>
       </w:r>
     </w:p>
     <w:p>
@@ -25145,7 +24974,6 @@
               </w:rPr>
               <w:t xml:space="preserve">Supported </w:t>
             </w:r>
-            <w:proofErr w:type="gramStart"/>
             <w:r>
               <w:rPr>
                 <w:b/>
@@ -25166,7 +24994,6 @@
               </w:rPr>
               <w:t>:</w:t>
             </w:r>
-            <w:proofErr w:type="gramEnd"/>
           </w:p>
           <w:p>
             <w:pPr>
@@ -25283,7 +25110,6 @@
           <w:lang w:val="fr-CH"/>
         </w:rPr>
       </w:pPr>
-      <w:proofErr w:type="gramStart"/>
       <w:r>
         <w:rPr>
           <w:b/>
@@ -25292,7 +25118,6 @@
         </w:rPr>
         <w:t>Example:</w:t>
       </w:r>
-      <w:proofErr w:type="gramEnd"/>
     </w:p>
     <w:p>
       <w:pPr>
@@ -25307,7 +25132,6 @@
         </w:rPr>
         <w:t>RFF+</w:t>
       </w:r>
-      <w:proofErr w:type="gramStart"/>
       <w:r>
         <w:rPr>
           <w:rFonts w:ascii="Consolas" w:hAnsi="Consolas"/>
@@ -25322,7 +25146,6 @@
         </w:rPr>
         <w:t>:</w:t>
       </w:r>
-      <w:proofErr w:type="gramEnd"/>
       <w:r>
         <w:rPr>
           <w:rFonts w:ascii="Consolas" w:hAnsi="Consolas"/>
@@ -26206,7 +26029,6 @@
           <w:lang w:val="fr-CH"/>
         </w:rPr>
       </w:pPr>
-      <w:proofErr w:type="gramStart"/>
       <w:r>
         <w:rPr>
           <w:b/>
@@ -26221,7 +26043,6 @@
         </w:rPr>
         <w:t>:</w:t>
       </w:r>
-      <w:proofErr w:type="gramEnd"/>
     </w:p>
     <w:p>
       <w:pPr>
@@ -26292,19 +26113,11 @@
           <w:rFonts w:ascii="Consolas" w:hAnsi="Consolas"/>
         </w:rPr>
       </w:pPr>
-      <w:proofErr w:type="gramStart"/>
       <w:r>
         <w:rPr>
           <w:rFonts w:ascii="Consolas" w:hAnsi="Consolas"/>
         </w:rPr>
-        <w:t>UNA:+</w:t>
-      </w:r>
-      <w:proofErr w:type="gramEnd"/>
-      <w:r>
-        <w:rPr>
-          <w:rFonts w:ascii="Consolas" w:hAnsi="Consolas"/>
-        </w:rPr>
-        <w:t>.? '</w:t>
+        <w:t>UNA:+.? '</w:t>
       </w:r>
     </w:p>
     <w:p>
@@ -26334,23 +26147,7 @@
           <w:rFonts w:ascii="Consolas" w:hAnsi="Consolas"/>
           <w:lang w:val="fr-CH"/>
         </w:rPr>
-        <w:t>UNH+20210520083649+DESADV</w:t>
-      </w:r>
-      <w:proofErr w:type="gramStart"/>
-      <w:r>
-        <w:rPr>
-          <w:rFonts w:ascii="Consolas" w:hAnsi="Consolas"/>
-          <w:lang w:val="fr-CH"/>
-        </w:rPr>
-        <w:t>:D:</w:t>
-      </w:r>
-      <w:proofErr w:type="gramEnd"/>
-      <w:r>
-        <w:rPr>
-          <w:rFonts w:ascii="Consolas" w:hAnsi="Consolas"/>
-          <w:lang w:val="fr-CH"/>
-        </w:rPr>
-        <w:t>96A:UN'</w:t>
+        <w:t>UNH+20210520083649+DESADV:D:96A:UN'</w:t>
       </w:r>
     </w:p>
     <w:p>
@@ -26382,23 +26179,7 @@
           <w:rFonts w:ascii="Consolas" w:hAnsi="Consolas"/>
           <w:lang w:val="fr-CH"/>
         </w:rPr>
-        <w:t>DTM+</w:t>
-      </w:r>
-      <w:proofErr w:type="gramStart"/>
-      <w:r>
-        <w:rPr>
-          <w:rFonts w:ascii="Consolas" w:hAnsi="Consolas"/>
-          <w:lang w:val="fr-CH"/>
-        </w:rPr>
-        <w:t>11:</w:t>
-      </w:r>
-      <w:proofErr w:type="gramEnd"/>
-      <w:r>
-        <w:rPr>
-          <w:rFonts w:ascii="Consolas" w:hAnsi="Consolas"/>
-          <w:lang w:val="fr-CH"/>
-        </w:rPr>
-        <w:t>20230419:102'</w:t>
+        <w:t>DTM+11:20230419:102'</w:t>
       </w:r>
     </w:p>
     <w:p>
@@ -26414,23 +26195,7 @@
           <w:rFonts w:ascii="Consolas" w:hAnsi="Consolas"/>
           <w:lang w:val="fr-CH"/>
         </w:rPr>
-        <w:t>DTM+</w:t>
-      </w:r>
-      <w:proofErr w:type="gramStart"/>
-      <w:r>
-        <w:rPr>
-          <w:rFonts w:ascii="Consolas" w:hAnsi="Consolas"/>
-          <w:lang w:val="fr-CH"/>
-        </w:rPr>
-        <w:t>137:</w:t>
-      </w:r>
-      <w:proofErr w:type="gramEnd"/>
-      <w:r>
-        <w:rPr>
-          <w:rFonts w:ascii="Consolas" w:hAnsi="Consolas"/>
-          <w:lang w:val="fr-CH"/>
-        </w:rPr>
-        <w:t>20210520:102'</w:t>
+        <w:t>DTM+137:20210520:102'</w:t>
       </w:r>
     </w:p>
     <w:p>
@@ -26446,23 +26211,7 @@
           <w:rFonts w:ascii="Consolas" w:hAnsi="Consolas"/>
           <w:lang w:val="fr-CH"/>
         </w:rPr>
-        <w:t>MEA+AAU+</w:t>
-      </w:r>
-      <w:proofErr w:type="gramStart"/>
-      <w:r>
-        <w:rPr>
-          <w:rFonts w:ascii="Consolas" w:hAnsi="Consolas"/>
-          <w:lang w:val="fr-CH"/>
-        </w:rPr>
-        <w:t>AAW:</w:t>
-      </w:r>
-      <w:proofErr w:type="gramEnd"/>
-      <w:r>
-        <w:rPr>
-          <w:rFonts w:ascii="Consolas" w:hAnsi="Consolas"/>
-          <w:lang w:val="fr-CH"/>
-        </w:rPr>
-        <w:t>3+MTQ:0.0004'</w:t>
+        <w:t>MEA+AAU+AAW:3+MTQ:0.0004'</w:t>
       </w:r>
     </w:p>
     <w:p>
@@ -26478,23 +26227,7 @@
           <w:rFonts w:ascii="Consolas" w:hAnsi="Consolas"/>
           <w:lang w:val="fr-CH"/>
         </w:rPr>
-        <w:t>MEA+AAU+</w:t>
-      </w:r>
-      <w:proofErr w:type="gramStart"/>
-      <w:r>
-        <w:rPr>
-          <w:rFonts w:ascii="Consolas" w:hAnsi="Consolas"/>
-          <w:lang w:val="fr-CH"/>
-        </w:rPr>
-        <w:t>AAD:</w:t>
-      </w:r>
-      <w:proofErr w:type="gramEnd"/>
-      <w:r>
-        <w:rPr>
-          <w:rFonts w:ascii="Consolas" w:hAnsi="Consolas"/>
-          <w:lang w:val="fr-CH"/>
-        </w:rPr>
-        <w:t>3+KG:0.36'</w:t>
+        <w:t>MEA+AAU+AAD:3+KG:0.36'</w:t>
       </w:r>
     </w:p>
     <w:p>
@@ -26510,23 +26243,7 @@
           <w:rFonts w:ascii="Consolas" w:hAnsi="Consolas"/>
           <w:lang w:val="fr-CH"/>
         </w:rPr>
-        <w:t>RFF+</w:t>
-      </w:r>
-      <w:proofErr w:type="gramStart"/>
-      <w:r>
-        <w:rPr>
-          <w:rFonts w:ascii="Consolas" w:hAnsi="Consolas"/>
-          <w:lang w:val="fr-CH"/>
-        </w:rPr>
-        <w:t>ON:</w:t>
-      </w:r>
-      <w:proofErr w:type="gramEnd"/>
-      <w:r>
-        <w:rPr>
-          <w:rFonts w:ascii="Consolas" w:hAnsi="Consolas"/>
-          <w:lang w:val="fr-CH"/>
-        </w:rPr>
-        <w:t>85651241'</w:t>
+        <w:t>RFF+ON:85651241'</w:t>
       </w:r>
     </w:p>
     <w:p>
@@ -26542,23 +26259,7 @@
           <w:rFonts w:ascii="Consolas" w:hAnsi="Consolas"/>
           <w:lang w:val="fr-CH"/>
         </w:rPr>
-        <w:t>RFF+</w:t>
-      </w:r>
-      <w:proofErr w:type="gramStart"/>
-      <w:r>
-        <w:rPr>
-          <w:rFonts w:ascii="Consolas" w:hAnsi="Consolas"/>
-          <w:lang w:val="fr-CH"/>
-        </w:rPr>
-        <w:t>IV:</w:t>
-      </w:r>
-      <w:proofErr w:type="gramEnd"/>
-      <w:r>
-        <w:rPr>
-          <w:rFonts w:ascii="Consolas" w:hAnsi="Consolas"/>
-          <w:lang w:val="fr-CH"/>
-        </w:rPr>
-        <w:t>31036674'</w:t>
+        <w:t>RFF+IV:31036674'</w:t>
       </w:r>
     </w:p>
     <w:p>
@@ -26574,23 +26275,7 @@
           <w:rFonts w:ascii="Consolas" w:hAnsi="Consolas"/>
           <w:lang w:val="fr-CH"/>
         </w:rPr>
-        <w:t>DTM+</w:t>
-      </w:r>
-      <w:proofErr w:type="gramStart"/>
-      <w:r>
-        <w:rPr>
-          <w:rFonts w:ascii="Consolas" w:hAnsi="Consolas"/>
-          <w:lang w:val="fr-CH"/>
-        </w:rPr>
-        <w:t>171:</w:t>
-      </w:r>
-      <w:proofErr w:type="gramEnd"/>
-      <w:r>
-        <w:rPr>
-          <w:rFonts w:ascii="Consolas" w:hAnsi="Consolas"/>
-          <w:lang w:val="fr-CH"/>
-        </w:rPr>
-        <w:t>20230419:102'</w:t>
+        <w:t>DTM+171:20230419:102'</w:t>
       </w:r>
     </w:p>
     <w:p>
@@ -26606,23 +26291,7 @@
           <w:rFonts w:ascii="Consolas" w:hAnsi="Consolas"/>
           <w:lang w:val="fr-CH"/>
         </w:rPr>
-        <w:t>RFF+</w:t>
-      </w:r>
-      <w:proofErr w:type="gramStart"/>
-      <w:r>
-        <w:rPr>
-          <w:rFonts w:ascii="Consolas" w:hAnsi="Consolas"/>
-          <w:lang w:val="fr-CH"/>
-        </w:rPr>
-        <w:t>UC:</w:t>
-      </w:r>
-      <w:proofErr w:type="gramEnd"/>
-      <w:r>
-        <w:rPr>
-          <w:rFonts w:ascii="Consolas" w:hAnsi="Consolas"/>
-          <w:lang w:val="fr-CH"/>
-        </w:rPr>
-        <w:t>85651210'</w:t>
+        <w:t>RFF+UC:85651210'</w:t>
       </w:r>
     </w:p>
     <w:p>
@@ -26638,23 +26307,7 @@
           <w:rFonts w:ascii="Consolas" w:hAnsi="Consolas"/>
           <w:lang w:val="fr-CH"/>
         </w:rPr>
-        <w:t>NAD+IV+W005425++</w:t>
-      </w:r>
-      <w:proofErr w:type="gramStart"/>
-      <w:r>
-        <w:rPr>
-          <w:rFonts w:ascii="Consolas" w:hAnsi="Consolas"/>
-          <w:lang w:val="fr-CH"/>
-        </w:rPr>
-        <w:t>Test?+</w:t>
-      </w:r>
-      <w:proofErr w:type="gramEnd"/>
-      <w:r>
-        <w:rPr>
-          <w:rFonts w:ascii="Consolas" w:hAnsi="Consolas"/>
-          <w:lang w:val="fr-CH"/>
-        </w:rPr>
-        <w:t>Escapedchar AG+Somestreet 3a+Anywhere++7777+CH'</w:t>
+        <w:t>NAD+IV+W005425++Test?+Escapedchar AG+Somestreet 3a+Anywhere++7777+CH'</w:t>
       </w:r>
     </w:p>
     <w:p>
@@ -26678,27 +26331,15 @@
         <w:spacing w:after="0" w:line="240" w:lineRule="auto"/>
         <w:rPr>
           <w:rFonts w:ascii="Consolas" w:hAnsi="Consolas"/>
+          <w:lang w:val="fr-CH"/>
         </w:rPr>
       </w:pPr>
       <w:r>
         <w:rPr>
           <w:rFonts w:ascii="Consolas" w:hAnsi="Consolas"/>
-        </w:rPr>
-        <w:t>NAD+DP+85651210++Bill O?'</w:t>
-      </w:r>
-      <w:proofErr w:type="gramStart"/>
-      <w:r>
-        <w:rPr>
-          <w:rFonts w:ascii="Consolas" w:hAnsi="Consolas"/>
-        </w:rPr>
-        <w:t>Reilly:Endcustomer</w:t>
-      </w:r>
-      <w:proofErr w:type="gramEnd"/>
-      <w:r>
-        <w:rPr>
-          <w:rFonts w:ascii="Consolas" w:hAnsi="Consolas"/>
-        </w:rPr>
-        <w:t xml:space="preserve"> Name 2+Bachweg 3+Somewhere++5555+CH'</w:t>
+          <w:lang w:val="fr-CH"/>
+        </w:rPr>
+        <w:t>NAD+DP+85651210++Bill O?'Reilly:Endcustomer Name 2+Bachweg 3+Somewhere++5555+CH'</w:t>
       </w:r>
     </w:p>
     <w:p>
@@ -26726,21 +26367,7 @@
         <w:rPr>
           <w:rFonts w:ascii="Consolas" w:hAnsi="Consolas"/>
         </w:rPr>
-        <w:t>TDT+20++30+31</w:t>
-      </w:r>
-      <w:proofErr w:type="gramStart"/>
-      <w:r>
-        <w:rPr>
-          <w:rFonts w:ascii="Consolas" w:hAnsi="Consolas"/>
-        </w:rPr>
-        <w:t>+:::</w:t>
-      </w:r>
-      <w:proofErr w:type="gramEnd"/>
-      <w:r>
-        <w:rPr>
-          <w:rFonts w:ascii="Consolas" w:hAnsi="Consolas"/>
-        </w:rPr>
-        <w:t>Post'</w:t>
+        <w:t>TDT+20++++:::Post'</w:t>
       </w:r>
     </w:p>
     <w:p>
@@ -26786,7 +26413,21 @@
           <w:rFonts w:ascii="Consolas" w:hAnsi="Consolas"/>
           <w:lang w:val="fr-CH"/>
         </w:rPr>
-        <w:t>52+CN::9'</w:t>
+        <w:t>52+C</w:t>
+      </w:r>
+      <w:r>
+        <w:rPr>
+          <w:rFonts w:ascii="Consolas" w:hAnsi="Consolas"/>
+          <w:lang w:val="fr-CH"/>
+        </w:rPr>
+        <w:t>T</w:t>
+      </w:r>
+      <w:r>
+        <w:rPr>
+          <w:rFonts w:ascii="Consolas" w:hAnsi="Consolas"/>
+          <w:lang w:val="fr-CH"/>
+        </w:rPr>
+        <w:t>::9'</w:t>
       </w:r>
     </w:p>
     <w:p>
@@ -26866,7 +26507,21 @@
           <w:rFonts w:ascii="Consolas" w:hAnsi="Consolas"/>
           <w:lang w:val="fr-CH"/>
         </w:rPr>
-        <w:t>52+CN::9'</w:t>
+        <w:t>52+</w:t>
+      </w:r>
+      <w:r>
+        <w:rPr>
+          <w:rFonts w:ascii="Consolas" w:hAnsi="Consolas"/>
+          <w:lang w:val="fr-CH"/>
+        </w:rPr>
+        <w:t>CT</w:t>
+      </w:r>
+      <w:r>
+        <w:rPr>
+          <w:rFonts w:ascii="Consolas" w:hAnsi="Consolas"/>
+          <w:lang w:val="fr-CH"/>
+        </w:rPr>
+        <w:t>::9'</w:t>
       </w:r>
     </w:p>
     <w:p>
@@ -27146,7 +26801,7 @@
       </w:r>
     </w:p>
     <w:sectPr>
-      <w:footerReference w:type="default" r:id="rId9"/>
+      <w:footerReference w:type="default" r:id="rId10"/>
       <w:pgSz w:w="11906" w:h="16838"/>
       <w:pgMar w:top="1417" w:right="1417" w:bottom="1134" w:left="1417" w:header="708" w:footer="708" w:gutter="0"/>
       <w:cols w:space="708"/>

</xml_diff>